<commit_message>
Revisione TestPaln in base alle informative dettate dal SDD dati Persistenti
</commit_message>
<xml_diff>
--- a/Internal work product/TestPlan.docx
+++ b/Internal work product/TestPlan.docx
@@ -5486,7 +5486,7 @@
                 <w:color w:val="000000"/>
                 <w:lang w:val="en-US" w:eastAsia="it-IT"/>
               </w:rPr>
-              <w:t>256</w:t>
+              <w:t>80</w:t>
             </w:r>
             <w:r>
               <w:rPr>
@@ -5511,7 +5511,7 @@
                 <w:color w:val="000000"/>
                 <w:lang w:val="en-US" w:eastAsia="it-IT"/>
               </w:rPr>
-              <w:t>256</w:t>
+              <w:t>80</w:t>
             </w:r>
             <w:r>
               <w:rPr>
@@ -7667,7 +7667,23 @@
                 <w:color w:val="000000"/>
                 <w:lang w:val="en-US" w:eastAsia="it-IT"/>
               </w:rPr>
-              <w:t>● &lt;2 and &gt;100 [error]</w:t>
+              <w:t>● &lt;2 and &gt;</w:t>
+            </w:r>
+            <w:r>
+              <w:rPr>
+                <w:rFonts w:eastAsia="Times New Roman" w:cstheme="minorHAnsi"/>
+                <w:color w:val="000000"/>
+                <w:lang w:val="en-US" w:eastAsia="it-IT"/>
+              </w:rPr>
+              <w:t>256</w:t>
+            </w:r>
+            <w:r>
+              <w:rPr>
+                <w:rFonts w:eastAsia="Times New Roman" w:cstheme="minorHAnsi"/>
+                <w:color w:val="000000"/>
+                <w:lang w:val="en-US" w:eastAsia="it-IT"/>
+              </w:rPr>
+              <w:t xml:space="preserve"> [error]</w:t>
             </w:r>
             <w:r>
               <w:rPr>
@@ -7676,7 +7692,23 @@
                 <w:lang w:val="en-US" w:eastAsia="it-IT"/>
               </w:rPr>
               <w:br/>
-              <w:t xml:space="preserve">● &gt;=2 and &lt;= 100 [property </w:t>
+              <w:t xml:space="preserve">● &gt;=2 and &lt;= </w:t>
+            </w:r>
+            <w:r>
+              <w:rPr>
+                <w:rFonts w:eastAsia="Times New Roman" w:cstheme="minorHAnsi"/>
+                <w:color w:val="000000"/>
+                <w:lang w:val="en-US" w:eastAsia="it-IT"/>
+              </w:rPr>
+              <w:t>256</w:t>
+            </w:r>
+            <w:r>
+              <w:rPr>
+                <w:rFonts w:eastAsia="Times New Roman" w:cstheme="minorHAnsi"/>
+                <w:color w:val="000000"/>
+                <w:lang w:val="en-US" w:eastAsia="it-IT"/>
+              </w:rPr>
+              <w:t xml:space="preserve"> [property </w:t>
             </w:r>
             <w:proofErr w:type="spellStart"/>
             <w:r>
@@ -8161,7 +8193,23 @@
                 <w:color w:val="000000"/>
                 <w:lang w:val="en-US" w:eastAsia="it-IT"/>
               </w:rPr>
-              <w:t>● &lt;2 and &gt;100 [error]</w:t>
+              <w:t>● &lt;2 and &gt;</w:t>
+            </w:r>
+            <w:r>
+              <w:rPr>
+                <w:rFonts w:eastAsia="Times New Roman" w:cstheme="minorHAnsi"/>
+                <w:color w:val="000000"/>
+                <w:lang w:val="en-US" w:eastAsia="it-IT"/>
+              </w:rPr>
+              <w:t>256</w:t>
+            </w:r>
+            <w:r>
+              <w:rPr>
+                <w:rFonts w:eastAsia="Times New Roman" w:cstheme="minorHAnsi"/>
+                <w:color w:val="000000"/>
+                <w:lang w:val="en-US" w:eastAsia="it-IT"/>
+              </w:rPr>
+              <w:t xml:space="preserve"> [error]</w:t>
             </w:r>
             <w:r>
               <w:rPr>
@@ -8170,7 +8218,25 @@
                 <w:lang w:val="en-US" w:eastAsia="it-IT"/>
               </w:rPr>
               <w:br/>
-              <w:t xml:space="preserve">● &gt;=2 and &lt;= 100 [property </w:t>
+              <w:t xml:space="preserve">● &gt;=2 and &lt;= </w:t>
+            </w:r>
+            <w:r>
+              <w:rPr>
+                <w:rFonts w:eastAsia="Times New Roman" w:cstheme="minorHAnsi"/>
+                <w:color w:val="000000"/>
+                <w:lang w:val="en-US" w:eastAsia="it-IT"/>
+              </w:rPr>
+              <w:t>256</w:t>
+            </w:r>
+            <w:bookmarkStart w:id="0" w:name="_GoBack"/>
+            <w:bookmarkEnd w:id="0"/>
+            <w:r>
+              <w:rPr>
+                <w:rFonts w:eastAsia="Times New Roman" w:cstheme="minorHAnsi"/>
+                <w:color w:val="000000"/>
+                <w:lang w:val="en-US" w:eastAsia="it-IT"/>
+              </w:rPr>
+              <w:t xml:space="preserve"> [property </w:t>
             </w:r>
             <w:proofErr w:type="spellStart"/>
             <w:r>
@@ -8527,8 +8593,6 @@
               </w:rPr>
               <w:t xml:space="preserve"> !?</w:t>
             </w:r>
-            <w:bookmarkStart w:id="0" w:name="_GoBack"/>
-            <w:bookmarkEnd w:id="0"/>
             <w:r>
               <w:rPr>
                 <w:rFonts w:eastAsia="Times New Roman" w:cstheme="minorHAnsi"/>

</xml_diff>